<commit_message>
Added two exercises regarding struct and array of struct.
</commit_message>
<xml_diff>
--- a/The Joy of Programming - C# with Unity.docx
+++ b/The Joy of Programming - C# with Unity.docx
@@ -45553,9 +45553,784 @@
       </w:r>
     </w:p>
     <w:p>
+      <w:pPr>
+        <w:pStyle w:val="Heading1"/>
+      </w:pPr>
+      <w:r>
+        <w:t>Exercise:</w:t>
+      </w:r>
+    </w:p>
+    <w:p>
+      <w:r>
+        <w:t>Rewrite the following program using a struct:</w:t>
+      </w:r>
+    </w:p>
+    <w:p>
+      <w:pPr>
+        <w:autoSpaceDE w:val="0"/>
+        <w:autoSpaceDN w:val="0"/>
+        <w:adjustRightInd w:val="0"/>
+        <w:spacing w:after="0" w:line="240" w:lineRule="auto"/>
+        <w:rPr>
+          <w:rFonts w:ascii="Consolas" w:hAnsi="Consolas" w:cs="Consolas"/>
+          <w:color w:val="000000"/>
+          <w:sz w:val="19"/>
+          <w:szCs w:val="19"/>
+        </w:rPr>
+      </w:pPr>
+      <w:r>
+        <w:rPr>
+          <w:rFonts w:ascii="Consolas" w:hAnsi="Consolas" w:cs="Consolas"/>
+          <w:color w:val="0000FF"/>
+          <w:sz w:val="19"/>
+          <w:szCs w:val="19"/>
+        </w:rPr>
+        <w:t>static</w:t>
+      </w:r>
+      <w:r>
+        <w:rPr>
+          <w:rFonts w:ascii="Consolas" w:hAnsi="Consolas" w:cs="Consolas"/>
+          <w:color w:val="000000"/>
+          <w:sz w:val="19"/>
+          <w:szCs w:val="19"/>
+        </w:rPr>
+        <w:t xml:space="preserve"> </w:t>
+      </w:r>
+      <w:r>
+        <w:rPr>
+          <w:rFonts w:ascii="Consolas" w:hAnsi="Consolas" w:cs="Consolas"/>
+          <w:color w:val="0000FF"/>
+          <w:sz w:val="19"/>
+          <w:szCs w:val="19"/>
+        </w:rPr>
+        <w:t>void</w:t>
+      </w:r>
+      <w:r>
+        <w:rPr>
+          <w:rFonts w:ascii="Consolas" w:hAnsi="Consolas" w:cs="Consolas"/>
+          <w:color w:val="000000"/>
+          <w:sz w:val="19"/>
+          <w:szCs w:val="19"/>
+        </w:rPr>
+        <w:t xml:space="preserve"> Main(</w:t>
+      </w:r>
+      <w:r>
+        <w:rPr>
+          <w:rFonts w:ascii="Consolas" w:hAnsi="Consolas" w:cs="Consolas"/>
+          <w:color w:val="0000FF"/>
+          <w:sz w:val="19"/>
+          <w:szCs w:val="19"/>
+        </w:rPr>
+        <w:t>string</w:t>
+      </w:r>
+      <w:r>
+        <w:rPr>
+          <w:rFonts w:ascii="Consolas" w:hAnsi="Consolas" w:cs="Consolas"/>
+          <w:color w:val="000000"/>
+          <w:sz w:val="19"/>
+          <w:szCs w:val="19"/>
+        </w:rPr>
+        <w:t>[] args)</w:t>
+      </w:r>
+    </w:p>
+    <w:p>
+      <w:pPr>
+        <w:rPr>
+          <w:rFonts w:ascii="Consolas" w:hAnsi="Consolas" w:cs="Consolas"/>
+          <w:color w:val="000000"/>
+          <w:sz w:val="19"/>
+          <w:szCs w:val="19"/>
+        </w:rPr>
+      </w:pPr>
+      <w:r>
+        <w:rPr>
+          <w:rFonts w:ascii="Consolas" w:hAnsi="Consolas" w:cs="Consolas"/>
+          <w:color w:val="000000"/>
+          <w:sz w:val="19"/>
+          <w:szCs w:val="19"/>
+        </w:rPr>
+        <w:t>{</w:t>
+      </w:r>
+    </w:p>
+    <w:p>
+      <w:pPr>
+        <w:rPr>
+          <w:rFonts w:ascii="Consolas" w:hAnsi="Consolas" w:cs="Consolas"/>
+          <w:color w:val="000000"/>
+          <w:sz w:val="19"/>
+          <w:szCs w:val="19"/>
+        </w:rPr>
+      </w:pPr>
+      <w:r>
+        <w:rPr>
+          <w:rFonts w:ascii="Consolas" w:hAnsi="Consolas" w:cs="Consolas"/>
+          <w:color w:val="0000FF"/>
+          <w:sz w:val="19"/>
+          <w:szCs w:val="19"/>
+        </w:rPr>
+        <w:t>public</w:t>
+      </w:r>
+      <w:r>
+        <w:rPr>
+          <w:rFonts w:ascii="Consolas" w:hAnsi="Consolas" w:cs="Consolas"/>
+          <w:color w:val="000000"/>
+          <w:sz w:val="19"/>
+          <w:szCs w:val="19"/>
+        </w:rPr>
+        <w:t xml:space="preserve"> </w:t>
+      </w:r>
+      <w:r>
+        <w:rPr>
+          <w:rFonts w:ascii="Consolas" w:hAnsi="Consolas" w:cs="Consolas"/>
+          <w:color w:val="0000FF"/>
+          <w:sz w:val="19"/>
+          <w:szCs w:val="19"/>
+        </w:rPr>
+        <w:t>decimal</w:t>
+      </w:r>
+      <w:r>
+        <w:rPr>
+          <w:rFonts w:ascii="Consolas" w:hAnsi="Consolas" w:cs="Consolas"/>
+          <w:color w:val="000000"/>
+          <w:sz w:val="19"/>
+          <w:szCs w:val="19"/>
+        </w:rPr>
+        <w:t xml:space="preserve"> Price; </w:t>
+      </w:r>
+      <w:r>
+        <w:rPr>
+          <w:rFonts w:ascii="Consolas" w:hAnsi="Consolas" w:cs="Consolas"/>
+          <w:color w:val="008000"/>
+          <w:sz w:val="19"/>
+          <w:szCs w:val="19"/>
+        </w:rPr>
+        <w:t>// decimal type is used for money. It's more accurate for financial calculations.</w:t>
+      </w:r>
+    </w:p>
+    <w:p>
+      <w:pPr>
+        <w:autoSpaceDE w:val="0"/>
+        <w:autoSpaceDN w:val="0"/>
+        <w:adjustRightInd w:val="0"/>
+        <w:spacing w:after="0" w:line="240" w:lineRule="auto"/>
+        <w:rPr>
+          <w:rFonts w:ascii="Consolas" w:hAnsi="Consolas" w:cs="Consolas"/>
+          <w:color w:val="000000"/>
+          <w:sz w:val="19"/>
+          <w:szCs w:val="19"/>
+        </w:rPr>
+      </w:pPr>
+      <w:r>
+        <w:rPr>
+          <w:rFonts w:ascii="Consolas" w:hAnsi="Consolas" w:cs="Consolas"/>
+          <w:color w:val="0000FF"/>
+          <w:sz w:val="19"/>
+          <w:szCs w:val="19"/>
+        </w:rPr>
+        <w:t>public</w:t>
+      </w:r>
+      <w:r>
+        <w:rPr>
+          <w:rFonts w:ascii="Consolas" w:hAnsi="Consolas" w:cs="Consolas"/>
+          <w:color w:val="000000"/>
+          <w:sz w:val="19"/>
+          <w:szCs w:val="19"/>
+        </w:rPr>
+        <w:t xml:space="preserve"> </w:t>
+      </w:r>
+      <w:r>
+        <w:rPr>
+          <w:rFonts w:ascii="Consolas" w:hAnsi="Consolas" w:cs="Consolas"/>
+          <w:color w:val="0000FF"/>
+          <w:sz w:val="19"/>
+          <w:szCs w:val="19"/>
+        </w:rPr>
+        <w:t>string</w:t>
+      </w:r>
+      <w:r>
+        <w:rPr>
+          <w:rFonts w:ascii="Consolas" w:hAnsi="Consolas" w:cs="Consolas"/>
+          <w:color w:val="000000"/>
+          <w:sz w:val="19"/>
+          <w:szCs w:val="19"/>
+        </w:rPr>
+        <w:t xml:space="preserve"> Title;</w:t>
+      </w:r>
+    </w:p>
+    <w:p>
+      <w:pPr>
+        <w:rPr>
+          <w:rFonts w:ascii="Consolas" w:hAnsi="Consolas" w:cs="Consolas"/>
+          <w:color w:val="000000"/>
+          <w:sz w:val="19"/>
+          <w:szCs w:val="19"/>
+        </w:rPr>
+      </w:pPr>
+      <w:r>
+        <w:rPr>
+          <w:rFonts w:ascii="Consolas" w:hAnsi="Consolas" w:cs="Consolas"/>
+          <w:color w:val="0000FF"/>
+          <w:sz w:val="19"/>
+          <w:szCs w:val="19"/>
+        </w:rPr>
+        <w:t>public</w:t>
+      </w:r>
+      <w:r>
+        <w:rPr>
+          <w:rFonts w:ascii="Consolas" w:hAnsi="Consolas" w:cs="Consolas"/>
+          <w:color w:val="000000"/>
+          <w:sz w:val="19"/>
+          <w:szCs w:val="19"/>
+        </w:rPr>
+        <w:t xml:space="preserve"> </w:t>
+      </w:r>
+      <w:r>
+        <w:rPr>
+          <w:rFonts w:ascii="Consolas" w:hAnsi="Consolas" w:cs="Consolas"/>
+          <w:color w:val="0000FF"/>
+          <w:sz w:val="19"/>
+          <w:szCs w:val="19"/>
+        </w:rPr>
+        <w:t>string</w:t>
+      </w:r>
+      <w:r>
+        <w:rPr>
+          <w:rFonts w:ascii="Consolas" w:hAnsi="Consolas" w:cs="Consolas"/>
+          <w:color w:val="000000"/>
+          <w:sz w:val="19"/>
+          <w:szCs w:val="19"/>
+        </w:rPr>
+        <w:t xml:space="preserve"> Author;</w:t>
+      </w:r>
+    </w:p>
+    <w:p>
+      <w:pPr>
+        <w:autoSpaceDE w:val="0"/>
+        <w:autoSpaceDN w:val="0"/>
+        <w:adjustRightInd w:val="0"/>
+        <w:spacing w:after="0" w:line="240" w:lineRule="auto"/>
+        <w:rPr>
+          <w:rFonts w:ascii="Consolas" w:hAnsi="Consolas" w:cs="Consolas"/>
+          <w:color w:val="000000"/>
+          <w:sz w:val="19"/>
+          <w:szCs w:val="19"/>
+        </w:rPr>
+      </w:pPr>
+      <w:r>
+        <w:rPr>
+          <w:rFonts w:ascii="Consolas" w:hAnsi="Consolas" w:cs="Consolas"/>
+          <w:color w:val="000000"/>
+          <w:sz w:val="19"/>
+          <w:szCs w:val="19"/>
+        </w:rPr>
+        <w:t xml:space="preserve">Title = </w:t>
+      </w:r>
+      <w:r>
+        <w:rPr>
+          <w:rFonts w:ascii="Consolas" w:hAnsi="Consolas" w:cs="Consolas"/>
+          <w:color w:val="A31515"/>
+          <w:sz w:val="19"/>
+          <w:szCs w:val="19"/>
+        </w:rPr>
+        <w:t>"The God Delusoin"</w:t>
+      </w:r>
+      <w:r>
+        <w:rPr>
+          <w:rFonts w:ascii="Consolas" w:hAnsi="Consolas" w:cs="Consolas"/>
+          <w:color w:val="000000"/>
+          <w:sz w:val="19"/>
+          <w:szCs w:val="19"/>
+        </w:rPr>
+        <w:t>;</w:t>
+      </w:r>
+    </w:p>
+    <w:p>
+      <w:pPr>
+        <w:autoSpaceDE w:val="0"/>
+        <w:autoSpaceDN w:val="0"/>
+        <w:adjustRightInd w:val="0"/>
+        <w:spacing w:after="0" w:line="240" w:lineRule="auto"/>
+        <w:rPr>
+          <w:rFonts w:ascii="Consolas" w:hAnsi="Consolas" w:cs="Consolas"/>
+          <w:color w:val="000000"/>
+          <w:sz w:val="19"/>
+          <w:szCs w:val="19"/>
+        </w:rPr>
+      </w:pPr>
+      <w:r>
+        <w:rPr>
+          <w:rFonts w:ascii="Consolas" w:hAnsi="Consolas" w:cs="Consolas"/>
+          <w:color w:val="000000"/>
+          <w:sz w:val="19"/>
+          <w:szCs w:val="19"/>
+        </w:rPr>
+        <w:t xml:space="preserve">Author = </w:t>
+      </w:r>
+      <w:r>
+        <w:rPr>
+          <w:rFonts w:ascii="Consolas" w:hAnsi="Consolas" w:cs="Consolas"/>
+          <w:color w:val="A31515"/>
+          <w:sz w:val="19"/>
+          <w:szCs w:val="19"/>
+        </w:rPr>
+        <w:t>"Richard Dawkins"</w:t>
+      </w:r>
+      <w:r>
+        <w:rPr>
+          <w:rFonts w:ascii="Consolas" w:hAnsi="Consolas" w:cs="Consolas"/>
+          <w:color w:val="000000"/>
+          <w:sz w:val="19"/>
+          <w:szCs w:val="19"/>
+        </w:rPr>
+        <w:t>;</w:t>
+      </w:r>
+    </w:p>
+    <w:p>
+      <w:pPr>
+        <w:autoSpaceDE w:val="0"/>
+        <w:autoSpaceDN w:val="0"/>
+        <w:adjustRightInd w:val="0"/>
+        <w:spacing w:after="0" w:line="240" w:lineRule="auto"/>
+        <w:rPr>
+          <w:rFonts w:ascii="Consolas" w:hAnsi="Consolas" w:cs="Consolas"/>
+          <w:color w:val="000000"/>
+          <w:sz w:val="19"/>
+          <w:szCs w:val="19"/>
+        </w:rPr>
+      </w:pPr>
+      <w:r>
+        <w:rPr>
+          <w:rFonts w:ascii="Consolas" w:hAnsi="Consolas" w:cs="Consolas"/>
+          <w:color w:val="000000"/>
+          <w:sz w:val="19"/>
+          <w:szCs w:val="19"/>
+        </w:rPr>
+        <w:t xml:space="preserve">Price = 20m; </w:t>
+      </w:r>
+      <w:r>
+        <w:rPr>
+          <w:rFonts w:ascii="Consolas" w:hAnsi="Consolas" w:cs="Consolas"/>
+          <w:color w:val="008000"/>
+          <w:sz w:val="19"/>
+          <w:szCs w:val="19"/>
+        </w:rPr>
+        <w:t>// 'm' signifies decimal.</w:t>
+      </w:r>
+    </w:p>
+    <w:p>
+      <w:pPr>
+        <w:rPr>
+          <w:rFonts w:ascii="Consolas" w:hAnsi="Consolas" w:cs="Consolas"/>
+          <w:color w:val="000000"/>
+          <w:sz w:val="19"/>
+          <w:szCs w:val="19"/>
+        </w:rPr>
+      </w:pPr>
+      <w:r>
+        <w:rPr>
+          <w:rFonts w:ascii="Consolas" w:hAnsi="Consolas" w:cs="Consolas"/>
+          <w:color w:val="000000"/>
+          <w:sz w:val="19"/>
+          <w:szCs w:val="19"/>
+        </w:rPr>
+        <w:t>printBook(</w:t>
+      </w:r>
+      <w:r>
+        <w:rPr>
+          <w:rFonts w:ascii="Consolas" w:hAnsi="Consolas" w:cs="Consolas"/>
+          <w:color w:val="000000"/>
+          <w:sz w:val="19"/>
+          <w:szCs w:val="19"/>
+        </w:rPr>
+        <w:t>Title, Author, Price</w:t>
+      </w:r>
+      <w:r>
+        <w:rPr>
+          <w:rFonts w:ascii="Consolas" w:hAnsi="Consolas" w:cs="Consolas"/>
+          <w:color w:val="000000"/>
+          <w:sz w:val="19"/>
+          <w:szCs w:val="19"/>
+        </w:rPr>
+        <w:t>);</w:t>
+      </w:r>
+    </w:p>
+    <w:p>
+      <w:pPr>
+        <w:rPr>
+          <w:rFonts w:ascii="Consolas" w:hAnsi="Consolas" w:cs="Consolas"/>
+          <w:color w:val="000000"/>
+          <w:sz w:val="19"/>
+          <w:szCs w:val="19"/>
+        </w:rPr>
+      </w:pPr>
+      <w:r>
+        <w:rPr>
+          <w:rFonts w:ascii="Consolas" w:hAnsi="Consolas" w:cs="Consolas"/>
+          <w:color w:val="000000"/>
+          <w:sz w:val="19"/>
+          <w:szCs w:val="19"/>
+        </w:rPr>
+        <w:t>}</w:t>
+      </w:r>
+    </w:p>
+    <w:p>
+      <w:pPr>
+        <w:rPr>
+          <w:rFonts w:ascii="Consolas" w:hAnsi="Consolas" w:cs="Consolas"/>
+          <w:color w:val="000000"/>
+          <w:sz w:val="19"/>
+          <w:szCs w:val="19"/>
+        </w:rPr>
+      </w:pPr>
+    </w:p>
+    <w:p>
+      <w:pPr>
+        <w:autoSpaceDE w:val="0"/>
+        <w:autoSpaceDN w:val="0"/>
+        <w:adjustRightInd w:val="0"/>
+        <w:spacing w:after="0" w:line="240" w:lineRule="auto"/>
+        <w:rPr>
+          <w:rFonts w:ascii="Consolas" w:hAnsi="Consolas" w:cs="Consolas"/>
+          <w:color w:val="000000"/>
+          <w:sz w:val="19"/>
+          <w:szCs w:val="19"/>
+        </w:rPr>
+      </w:pPr>
+      <w:r>
+        <w:rPr>
+          <w:rFonts w:ascii="Consolas" w:hAnsi="Consolas" w:cs="Consolas"/>
+          <w:color w:val="0000FF"/>
+          <w:sz w:val="19"/>
+          <w:szCs w:val="19"/>
+        </w:rPr>
+        <w:t>static</w:t>
+      </w:r>
+      <w:r>
+        <w:rPr>
+          <w:rFonts w:ascii="Consolas" w:hAnsi="Consolas" w:cs="Consolas"/>
+          <w:color w:val="000000"/>
+          <w:sz w:val="19"/>
+          <w:szCs w:val="19"/>
+        </w:rPr>
+        <w:t xml:space="preserve"> </w:t>
+      </w:r>
+      <w:r>
+        <w:rPr>
+          <w:rFonts w:ascii="Consolas" w:hAnsi="Consolas" w:cs="Consolas"/>
+          <w:color w:val="0000FF"/>
+          <w:sz w:val="19"/>
+          <w:szCs w:val="19"/>
+        </w:rPr>
+        <w:t>void</w:t>
+      </w:r>
+      <w:r>
+        <w:rPr>
+          <w:rFonts w:ascii="Consolas" w:hAnsi="Consolas" w:cs="Consolas"/>
+          <w:color w:val="000000"/>
+          <w:sz w:val="19"/>
+          <w:szCs w:val="19"/>
+        </w:rPr>
+        <w:t xml:space="preserve"> printBook(</w:t>
+      </w:r>
+      <w:r>
+        <w:rPr>
+          <w:rFonts w:ascii="Consolas" w:hAnsi="Consolas" w:cs="Consolas"/>
+          <w:color w:val="0000FF"/>
+          <w:sz w:val="19"/>
+          <w:szCs w:val="19"/>
+        </w:rPr>
+        <w:t>string</w:t>
+      </w:r>
+      <w:r>
+        <w:rPr>
+          <w:rFonts w:ascii="Consolas" w:hAnsi="Consolas" w:cs="Consolas"/>
+          <w:color w:val="000000"/>
+          <w:sz w:val="19"/>
+          <w:szCs w:val="19"/>
+        </w:rPr>
+        <w:t xml:space="preserve"> Title, </w:t>
+      </w:r>
+      <w:r>
+        <w:rPr>
+          <w:rFonts w:ascii="Consolas" w:hAnsi="Consolas" w:cs="Consolas"/>
+          <w:color w:val="0000FF"/>
+          <w:sz w:val="19"/>
+          <w:szCs w:val="19"/>
+        </w:rPr>
+        <w:t>string</w:t>
+      </w:r>
+      <w:r>
+        <w:rPr>
+          <w:rFonts w:ascii="Consolas" w:hAnsi="Consolas" w:cs="Consolas"/>
+          <w:color w:val="000000"/>
+          <w:sz w:val="19"/>
+          <w:szCs w:val="19"/>
+        </w:rPr>
+        <w:t xml:space="preserve"> Author,</w:t>
+      </w:r>
+      <w:r>
+        <w:rPr>
+          <w:rFonts w:ascii="Consolas" w:hAnsi="Consolas" w:cs="Consolas"/>
+          <w:color w:val="0000FF"/>
+          <w:sz w:val="19"/>
+          <w:szCs w:val="19"/>
+        </w:rPr>
+        <w:t xml:space="preserve"> </w:t>
+      </w:r>
+      <w:r>
+        <w:rPr>
+          <w:rFonts w:ascii="Consolas" w:hAnsi="Consolas" w:cs="Consolas"/>
+          <w:color w:val="0000FF"/>
+          <w:sz w:val="19"/>
+          <w:szCs w:val="19"/>
+        </w:rPr>
+        <w:t>decimal</w:t>
+      </w:r>
+      <w:r>
+        <w:rPr>
+          <w:rFonts w:ascii="Consolas" w:hAnsi="Consolas" w:cs="Consolas"/>
+          <w:color w:val="000000"/>
+          <w:sz w:val="19"/>
+          <w:szCs w:val="19"/>
+        </w:rPr>
+        <w:t xml:space="preserve"> Price)</w:t>
+      </w:r>
+    </w:p>
+    <w:p>
+      <w:pPr>
+        <w:autoSpaceDE w:val="0"/>
+        <w:autoSpaceDN w:val="0"/>
+        <w:adjustRightInd w:val="0"/>
+        <w:spacing w:after="0" w:line="240" w:lineRule="auto"/>
+        <w:rPr>
+          <w:rFonts w:ascii="Consolas" w:hAnsi="Consolas" w:cs="Consolas"/>
+          <w:color w:val="000000"/>
+          <w:sz w:val="19"/>
+          <w:szCs w:val="19"/>
+        </w:rPr>
+      </w:pPr>
+      <w:r>
+        <w:rPr>
+          <w:rFonts w:ascii="Consolas" w:hAnsi="Consolas" w:cs="Consolas"/>
+          <w:color w:val="000000"/>
+          <w:sz w:val="19"/>
+          <w:szCs w:val="19"/>
+        </w:rPr>
+        <w:t>{</w:t>
+      </w:r>
+    </w:p>
+    <w:p>
+      <w:pPr>
+        <w:autoSpaceDE w:val="0"/>
+        <w:autoSpaceDN w:val="0"/>
+        <w:adjustRightInd w:val="0"/>
+        <w:spacing w:after="0" w:line="240" w:lineRule="auto"/>
+        <w:rPr>
+          <w:rFonts w:ascii="Consolas" w:hAnsi="Consolas" w:cs="Consolas"/>
+          <w:color w:val="000000"/>
+          <w:sz w:val="19"/>
+          <w:szCs w:val="19"/>
+        </w:rPr>
+      </w:pPr>
+      <w:r>
+        <w:rPr>
+          <w:rFonts w:ascii="Consolas" w:hAnsi="Consolas" w:cs="Consolas"/>
+          <w:color w:val="000000"/>
+          <w:sz w:val="19"/>
+          <w:szCs w:val="19"/>
+        </w:rPr>
+        <w:t xml:space="preserve">    Console.WriteLine(</w:t>
+      </w:r>
+      <w:r>
+        <w:rPr>
+          <w:rFonts w:ascii="Consolas" w:hAnsi="Consolas" w:cs="Consolas"/>
+          <w:color w:val="A31515"/>
+          <w:sz w:val="19"/>
+          <w:szCs w:val="19"/>
+        </w:rPr>
+        <w:t xml:space="preserve">$"Book Title: </w:t>
+      </w:r>
+      <w:r>
+        <w:rPr>
+          <w:rFonts w:ascii="Consolas" w:hAnsi="Consolas" w:cs="Consolas"/>
+          <w:color w:val="000000"/>
+          <w:sz w:val="19"/>
+          <w:szCs w:val="19"/>
+        </w:rPr>
+        <w:t>{Title}</w:t>
+      </w:r>
+      <w:r>
+        <w:rPr>
+          <w:rFonts w:ascii="Consolas" w:hAnsi="Consolas" w:cs="Consolas"/>
+          <w:color w:val="A31515"/>
+          <w:sz w:val="19"/>
+          <w:szCs w:val="19"/>
+        </w:rPr>
+        <w:t>"</w:t>
+      </w:r>
+      <w:r>
+        <w:rPr>
+          <w:rFonts w:ascii="Consolas" w:hAnsi="Consolas" w:cs="Consolas"/>
+          <w:color w:val="000000"/>
+          <w:sz w:val="19"/>
+          <w:szCs w:val="19"/>
+        </w:rPr>
+        <w:t>);</w:t>
+      </w:r>
+    </w:p>
+    <w:p>
+      <w:pPr>
+        <w:autoSpaceDE w:val="0"/>
+        <w:autoSpaceDN w:val="0"/>
+        <w:adjustRightInd w:val="0"/>
+        <w:spacing w:after="0" w:line="240" w:lineRule="auto"/>
+        <w:rPr>
+          <w:rFonts w:ascii="Consolas" w:hAnsi="Consolas" w:cs="Consolas"/>
+          <w:color w:val="000000"/>
+          <w:sz w:val="19"/>
+          <w:szCs w:val="19"/>
+        </w:rPr>
+      </w:pPr>
+      <w:r>
+        <w:rPr>
+          <w:rFonts w:ascii="Consolas" w:hAnsi="Consolas" w:cs="Consolas"/>
+          <w:color w:val="000000"/>
+          <w:sz w:val="19"/>
+          <w:szCs w:val="19"/>
+        </w:rPr>
+        <w:t xml:space="preserve">    Console.WriteLine(</w:t>
+      </w:r>
+      <w:r>
+        <w:rPr>
+          <w:rFonts w:ascii="Consolas" w:hAnsi="Consolas" w:cs="Consolas"/>
+          <w:color w:val="A31515"/>
+          <w:sz w:val="19"/>
+          <w:szCs w:val="19"/>
+        </w:rPr>
+        <w:t>$"Book Author:</w:t>
+      </w:r>
+      <w:r>
+        <w:rPr>
+          <w:rFonts w:ascii="Consolas" w:hAnsi="Consolas" w:cs="Consolas"/>
+          <w:color w:val="000000"/>
+          <w:sz w:val="19"/>
+          <w:szCs w:val="19"/>
+        </w:rPr>
+        <w:t>{Author}</w:t>
+      </w:r>
+      <w:r>
+        <w:rPr>
+          <w:rFonts w:ascii="Consolas" w:hAnsi="Consolas" w:cs="Consolas"/>
+          <w:color w:val="A31515"/>
+          <w:sz w:val="19"/>
+          <w:szCs w:val="19"/>
+        </w:rPr>
+        <w:t>"</w:t>
+      </w:r>
+      <w:r>
+        <w:rPr>
+          <w:rFonts w:ascii="Consolas" w:hAnsi="Consolas" w:cs="Consolas"/>
+          <w:color w:val="000000"/>
+          <w:sz w:val="19"/>
+          <w:szCs w:val="19"/>
+        </w:rPr>
+        <w:t>);</w:t>
+      </w:r>
+    </w:p>
+    <w:p>
+      <w:pPr>
+        <w:autoSpaceDE w:val="0"/>
+        <w:autoSpaceDN w:val="0"/>
+        <w:adjustRightInd w:val="0"/>
+        <w:spacing w:after="0" w:line="240" w:lineRule="auto"/>
+        <w:rPr>
+          <w:rFonts w:ascii="Consolas" w:hAnsi="Consolas" w:cs="Consolas"/>
+          <w:color w:val="000000"/>
+          <w:sz w:val="19"/>
+          <w:szCs w:val="19"/>
+        </w:rPr>
+      </w:pPr>
+      <w:r>
+        <w:rPr>
+          <w:rFonts w:ascii="Consolas" w:hAnsi="Consolas" w:cs="Consolas"/>
+          <w:color w:val="000000"/>
+          <w:sz w:val="19"/>
+          <w:szCs w:val="19"/>
+        </w:rPr>
+        <w:t xml:space="preserve">    Console.WriteLine(</w:t>
+      </w:r>
+      <w:r>
+        <w:rPr>
+          <w:rFonts w:ascii="Consolas" w:hAnsi="Consolas" w:cs="Consolas"/>
+          <w:color w:val="A31515"/>
+          <w:sz w:val="19"/>
+          <w:szCs w:val="19"/>
+        </w:rPr>
+        <w:t xml:space="preserve">$"Book price: </w:t>
+      </w:r>
+      <w:r>
+        <w:rPr>
+          <w:rFonts w:ascii="Consolas" w:hAnsi="Consolas" w:cs="Consolas"/>
+          <w:color w:val="000000"/>
+          <w:sz w:val="19"/>
+          <w:szCs w:val="19"/>
+        </w:rPr>
+        <w:t>{Price}</w:t>
+      </w:r>
+      <w:r>
+        <w:rPr>
+          <w:rFonts w:ascii="Consolas" w:hAnsi="Consolas" w:cs="Consolas"/>
+          <w:color w:val="A31515"/>
+          <w:sz w:val="19"/>
+          <w:szCs w:val="19"/>
+        </w:rPr>
+        <w:t xml:space="preserve"> CAD"</w:t>
+      </w:r>
+      <w:r>
+        <w:rPr>
+          <w:rFonts w:ascii="Consolas" w:hAnsi="Consolas" w:cs="Consolas"/>
+          <w:color w:val="000000"/>
+          <w:sz w:val="19"/>
+          <w:szCs w:val="19"/>
+        </w:rPr>
+        <w:t>);</w:t>
+      </w:r>
+    </w:p>
+    <w:p>
+      <w:pPr>
+        <w:rPr>
+          <w:rFonts w:ascii="Consolas" w:hAnsi="Consolas" w:cs="Consolas"/>
+          <w:color w:val="000000"/>
+          <w:sz w:val="19"/>
+          <w:szCs w:val="19"/>
+        </w:rPr>
+      </w:pPr>
+      <w:r>
+        <w:rPr>
+          <w:rFonts w:ascii="Consolas" w:hAnsi="Consolas" w:cs="Consolas"/>
+          <w:color w:val="000000"/>
+          <w:sz w:val="19"/>
+          <w:szCs w:val="19"/>
+        </w:rPr>
+        <w:t>}</w:t>
+      </w:r>
+    </w:p>
+    <w:p>
+      <w:pPr>
+        <w:pStyle w:val="Heading1"/>
+      </w:pPr>
+      <w:r>
+        <w:t>Exercise:</w:t>
+      </w:r>
+    </w:p>
+    <w:p>
+      <w:r>
+        <w:t>Creat an array of struct ‘Book’. Then initialize it with some desireable values. Afterwards, send the entire array to a method called “PrintBooks” which prints out all the books and their info into the console.</w:t>
+      </w:r>
       <w:bookmarkStart w:id="1" w:name="_GoBack"/>
       <w:bookmarkEnd w:id="1"/>
     </w:p>
+    <w:p/>
     <w:sectPr>
       <w:pgSz w:w="12240" w:h="15840"/>
       <w:pgMar w:top="1440" w:right="1440" w:bottom="1440" w:left="1440" w:header="708" w:footer="708" w:gutter="0"/>

</xml_diff>